<commit_message>
Assignment due date updated.
</commit_message>
<xml_diff>
--- a/Project1_assignment.docx
+++ b/Project1_assignment.docx
@@ -26,8 +26,8 @@
       </w:r>
       <w:r>
         <w:rPr>
+          <w:i/>
           <w:iCs/>
-          <w:i/>
         </w:rPr>
         <w:t xml:space="preserve">n</w:t>
       </w:r>
@@ -51,11 +51,11 @@
     </w:p>
     <w:p>
       <w:pPr>
+        <w:pStyle w:val="Compact"/>
         <w:numPr>
           <w:ilvl w:val="0"/>
           <w:numId w:val="1001"/>
         </w:numPr>
-        <w:pStyle w:val="Compact"/>
       </w:pPr>
       <w:r>
         <w:t xml:space="preserve">for the assignment use the second dataset called TCGA_breast_cancer_ERpositive_vs_ERnegative_PAM50.tsv that shows ER assignment for each sample (Positive vs. Negative).</w:t>
@@ -63,11 +63,11 @@
     </w:p>
     <w:p>
       <w:pPr>
+        <w:pStyle w:val="Compact"/>
         <w:numPr>
           <w:ilvl w:val="0"/>
           <w:numId w:val="1001"/>
         </w:numPr>
-        <w:pStyle w:val="Compact"/>
       </w:pPr>
       <w:r>
         <w:t xml:space="preserve">compute 5-fold and 10-fold cross-validation estimates of prediction accuracies of ER using all genes by utilizing logistic regression and compare with NNC (2x2 table).</w:t>
@@ -75,11 +75,11 @@
     </w:p>
     <w:p>
       <w:pPr>
+        <w:pStyle w:val="Compact"/>
         <w:numPr>
           <w:ilvl w:val="0"/>
           <w:numId w:val="1001"/>
         </w:numPr>
-        <w:pStyle w:val="Compact"/>
       </w:pPr>
       <w:r>
         <w:t xml:space="preserve">modify the the R markdown document template to report your computation and results in a table format.</w:t>
@@ -87,11 +87,11 @@
     </w:p>
     <w:p>
       <w:pPr>
+        <w:pStyle w:val="Compact"/>
         <w:numPr>
           <w:ilvl w:val="0"/>
           <w:numId w:val="1001"/>
         </w:numPr>
-        <w:pStyle w:val="Compact"/>
       </w:pPr>
       <w:r>
         <w:t xml:space="preserve">comment on the quality of results</w:t>
@@ -99,11 +99,11 @@
     </w:p>
     <w:p>
       <w:pPr>
+        <w:pStyle w:val="Compact"/>
         <w:numPr>
           <w:ilvl w:val="0"/>
           <w:numId w:val="1001"/>
         </w:numPr>
-        <w:pStyle w:val="Compact"/>
       </w:pPr>
       <w:r>
         <w:t xml:space="preserve">In the second part of the assignment use Project1fs.R to process a large data set by first removing all genes with sd &lt; 1 and subsequently use Feature selection to pick top 50 genes vs top 100 genes for cross-validation based on the t-test statistic.</w:t>
@@ -111,11 +111,11 @@
     </w:p>
     <w:p>
       <w:pPr>
+        <w:pStyle w:val="Compact"/>
         <w:numPr>
           <w:ilvl w:val="0"/>
           <w:numId w:val="1001"/>
         </w:numPr>
-        <w:pStyle w:val="Compact"/>
       </w:pPr>
       <w:r>
         <w:t xml:space="preserve">For extra credit – please replace centroid based classifier with one utilizing logistic or lasso regression similarly to the first part of the assignment and report on any difficulties.</w:t>
@@ -160,7 +160,7 @@
         <w:pStyle w:val="BodyText"/>
       </w:pPr>
       <w:r>
-        <w:t xml:space="preserve">The assignment is due on – February 16, 2023 midnight.</w:t>
+        <w:t xml:space="preserve">The assignment is due on – February 18, 2024 midnight.</w:t>
       </w:r>
     </w:p>
     <w:p>
@@ -181,8 +181,8 @@
       </w:r>
       <w:r>
         <w:rPr>
+          <w:i/>
           <w:iCs/>
-          <w:i/>
         </w:rPr>
         <w:t xml:space="preserve">your UC username</w:t>
       </w:r>
@@ -242,7 +242,7 @@
 <file path=word/numbering.xml><?xml version="1.0" encoding="utf-8"?>
 <w:numbering xmlns:w="http://schemas.openxmlformats.org/wordprocessingml/2006/main">
   <w:abstractNum w:abstractNumId="990">
-    <w:nsid w:val="A990"/>
+    <w:nsid w:val="0000A990"/>
     <w:multiLevelType w:val="multilevel"/>
     <w:lvl w:ilvl="0">
       <w:numFmt w:val="bullet"/>
@@ -318,7 +318,7 @@
     </w:lvl>
   </w:abstractNum>
   <w:abstractNum w:abstractNumId="99411">
-    <w:nsid w:val="A99411"/>
+    <w:nsid w:val="00A99411"/>
     <w:multiLevelType w:val="multilevel"/>
     <w:lvl w:ilvl="0">
       <w:start w:val="1"/>
@@ -464,10 +464,10 @@
     <w:name w:val="Body Text"/>
     <w:basedOn w:val="Normal"/>
     <w:link w:val="BodyTextChar"/>
+    <w:qFormat/>
     <w:pPr>
       <w:spacing w:after="180" w:before="180"/>
     </w:pPr>
-    <w:qFormat/>
   </w:style>
   <w:style w:customStyle="1" w:styleId="FirstParagraph" w:type="paragraph">
     <w:name w:val="First Paragraph"/>
@@ -539,6 +539,24 @@
       <w:jc w:val="center"/>
     </w:pPr>
   </w:style>
+  <w:style w:customStyle="1" w:styleId="AbstractTitle" w:type="paragraph">
+    <w:name w:val="Abstract Title"/>
+    <w:basedOn w:val="Normal"/>
+    <w:next w:val="Abstract"/>
+    <w:qFormat/>
+    <w:pPr>
+      <w:keepNext/>
+      <w:keepLines/>
+      <w:spacing w:after="0" w:before="300"/>
+      <w:jc w:val="center"/>
+    </w:pPr>
+    <w:rPr>
+      <w:b/>
+      <w:color w:val="345A8A"/>
+      <w:sz w:val="20"/>
+      <w:szCs w:val="20"/>
+    </w:rPr>
+  </w:style>
   <w:style w:customStyle="1" w:styleId="Abstract" w:type="paragraph">
     <w:name w:val="Abstract"/>
     <w:basedOn w:val="Normal"/>
@@ -547,7 +565,7 @@
     <w:pPr>
       <w:keepNext/>
       <w:keepLines/>
-      <w:spacing w:after="300" w:before="300"/>
+      <w:spacing w:after="300" w:before="100"/>
     </w:pPr>
     <w:rPr>
       <w:sz w:val="20"/>
@@ -642,8 +660,8 @@
     </w:pPr>
     <w:rPr>
       <w:rFonts w:asciiTheme="majorHAnsi" w:cstheme="majorBidi" w:eastAsiaTheme="majorEastAsia" w:hAnsiTheme="majorHAnsi"/>
+      <w:bCs/>
       <w:i/>
-      <w:bCs/>
       <w:color w:themeColor="accent1" w:val="4F81BD"/>
       <w:sz w:val="24"/>
       <w:szCs w:val="24"/>
@@ -769,6 +787,18 @@
     <w:uiPriority w:val="9"/>
     <w:unhideWhenUsed/>
     <w:qFormat/>
+  </w:style>
+  <w:style w:styleId="FootnoteBlockText" w:type="paragraph">
+    <w:name w:val="Footnote Block Text"/>
+    <w:basedOn w:val="Footnote Text"/>
+    <w:next w:val="Footnote Text"/>
+    <w:uiPriority w:val="9"/>
+    <w:unhideWhenUsed/>
+    <w:qFormat/>
+    <w:pPr>
+      <w:spacing w:after="100" w:before="100"/>
+      <w:ind w:firstLine="0" w:left="480" w:right="480"/>
+    </w:pPr>
   </w:style>
   <w:style w:default="1" w:styleId="DefaultParagraphFont" w:type="character">
     <w:name w:val="Default Paragraph Font"/>
@@ -799,10 +829,10 @@
         <w:jc w:val="left"/>
       </w:trPr>
       <w:tcPr>
-        <w:vAlign w:val="bottom"/>
         <w:tcBorders>
           <w:bottom w:val="single"/>
         </w:tcBorders>
+        <w:vAlign w:val="bottom"/>
       </w:tcPr>
     </w:tblStylePr>
   </w:style>
@@ -918,9 +948,9 @@
     <w:name w:val="KeywordTok"/>
     <w:basedOn w:val="VerbatimChar"/>
     <w:rPr>
+      <w:b/>
       <w:color w:val="204a87"/>
       <w:shd w:val="clear" w:fill="f8f8f8"/>
-      <w:b/>
     </w:rPr>
   </w:style>
   <w:style w:type="character" w:customStyle="1" w:styleId="DataTypeTok">
@@ -959,7 +989,7 @@
     <w:name w:val="ConstantTok"/>
     <w:basedOn w:val="VerbatimChar"/>
     <w:rPr>
-      <w:color w:val="000000"/>
+      <w:color w:val="8f5902"/>
       <w:shd w:val="clear" w:fill="f8f8f8"/>
     </w:rPr>
   </w:style>
@@ -975,7 +1005,8 @@
     <w:name w:val="SpecialCharTok"/>
     <w:basedOn w:val="VerbatimChar"/>
     <w:rPr>
-      <w:color w:val="000000"/>
+      <w:b/>
+      <w:color w:val="ce5c00"/>
       <w:shd w:val="clear" w:fill="f8f8f8"/>
     </w:rPr>
   </w:style>
@@ -1014,39 +1045,39 @@
     <w:name w:val="CommentTok"/>
     <w:basedOn w:val="VerbatimChar"/>
     <w:rPr>
+      <w:i/>
       <w:color w:val="8f5902"/>
       <w:shd w:val="clear" w:fill="f8f8f8"/>
-      <w:i/>
     </w:rPr>
   </w:style>
   <w:style w:type="character" w:customStyle="1" w:styleId="DocumentationTok">
     <w:name w:val="DocumentationTok"/>
     <w:basedOn w:val="VerbatimChar"/>
     <w:rPr>
+      <w:b/>
+      <w:i/>
       <w:color w:val="8f5902"/>
       <w:shd w:val="clear" w:fill="f8f8f8"/>
-      <w:b/>
-      <w:i/>
     </w:rPr>
   </w:style>
   <w:style w:type="character" w:customStyle="1" w:styleId="AnnotationTok">
     <w:name w:val="AnnotationTok"/>
     <w:basedOn w:val="VerbatimChar"/>
     <w:rPr>
+      <w:b/>
+      <w:i/>
       <w:color w:val="8f5902"/>
       <w:shd w:val="clear" w:fill="f8f8f8"/>
-      <w:b/>
-      <w:i/>
     </w:rPr>
   </w:style>
   <w:style w:type="character" w:customStyle="1" w:styleId="CommentVarTok">
     <w:name w:val="CommentVarTok"/>
     <w:basedOn w:val="VerbatimChar"/>
     <w:rPr>
+      <w:b/>
+      <w:i/>
       <w:color w:val="8f5902"/>
       <w:shd w:val="clear" w:fill="f8f8f8"/>
-      <w:b/>
-      <w:i/>
     </w:rPr>
   </w:style>
   <w:style w:type="character" w:customStyle="1" w:styleId="OtherTok">
@@ -1061,7 +1092,8 @@
     <w:name w:val="FunctionTok"/>
     <w:basedOn w:val="VerbatimChar"/>
     <w:rPr>
-      <w:color w:val="000000"/>
+      <w:b/>
+      <w:color w:val="204a87"/>
       <w:shd w:val="clear" w:fill="f8f8f8"/>
     </w:rPr>
   </w:style>
@@ -1077,18 +1109,18 @@
     <w:name w:val="ControlFlowTok"/>
     <w:basedOn w:val="VerbatimChar"/>
     <w:rPr>
+      <w:b/>
       <w:color w:val="204a87"/>
       <w:shd w:val="clear" w:fill="f8f8f8"/>
-      <w:b/>
     </w:rPr>
   </w:style>
   <w:style w:type="character" w:customStyle="1" w:styleId="OperatorTok">
     <w:name w:val="OperatorTok"/>
     <w:basedOn w:val="VerbatimChar"/>
     <w:rPr>
+      <w:b/>
       <w:color w:val="ce5c00"/>
       <w:shd w:val="clear" w:fill="f8f8f8"/>
-      <w:b/>
     </w:rPr>
   </w:style>
   <w:style w:type="character" w:customStyle="1" w:styleId="BuiltInTok">
@@ -1109,16 +1141,16 @@
     <w:name w:val="PreprocessorTok"/>
     <w:basedOn w:val="VerbatimChar"/>
     <w:rPr>
+      <w:i/>
       <w:color w:val="8f5902"/>
       <w:shd w:val="clear" w:fill="f8f8f8"/>
-      <w:i/>
     </w:rPr>
   </w:style>
   <w:style w:type="character" w:customStyle="1" w:styleId="AttributeTok">
     <w:name w:val="AttributeTok"/>
     <w:basedOn w:val="VerbatimChar"/>
     <w:rPr>
-      <w:color w:val="c4a000"/>
+      <w:color w:val="204a87"/>
       <w:shd w:val="clear" w:fill="f8f8f8"/>
     </w:rPr>
   </w:style>
@@ -1133,20 +1165,20 @@
     <w:name w:val="InformationTok"/>
     <w:basedOn w:val="VerbatimChar"/>
     <w:rPr>
+      <w:b/>
+      <w:i/>
       <w:color w:val="8f5902"/>
       <w:shd w:val="clear" w:fill="f8f8f8"/>
-      <w:b/>
-      <w:i/>
     </w:rPr>
   </w:style>
   <w:style w:type="character" w:customStyle="1" w:styleId="WarningTok">
     <w:name w:val="WarningTok"/>
     <w:basedOn w:val="VerbatimChar"/>
     <w:rPr>
+      <w:b/>
+      <w:i/>
       <w:color w:val="8f5902"/>
       <w:shd w:val="clear" w:fill="f8f8f8"/>
-      <w:b/>
-      <w:i/>
     </w:rPr>
   </w:style>
   <w:style w:type="character" w:customStyle="1" w:styleId="AlertTok">
@@ -1161,9 +1193,9 @@
     <w:name w:val="ErrorTok"/>
     <w:basedOn w:val="VerbatimChar"/>
     <w:rPr>
+      <w:b/>
       <w:color w:val="a40000"/>
       <w:shd w:val="clear" w:fill="f8f8f8"/>
-      <w:b/>
     </w:rPr>
   </w:style>
   <w:style w:type="character" w:customStyle="1" w:styleId="NormalTok">

</xml_diff>